<commit_message>
Changed a field description
</commit_message>
<xml_diff>
--- a/pandoc_make/sop.docx
+++ b/pandoc_make/sop.docx
@@ -907,43 +907,7 @@
                 <w:sz w:val="22"/>
                 <w:szCs w:val="22"/>
               </w:rPr>
-              <w:t xml:space="preserve">Defines message type ALWAYS </w:t>
-            </w:r>
-            <w:r>
-              <w:rPr>
-                <w:rFonts w:ascii="Calibri" w:eastAsia="Times New Roman" w:hAnsi="Calibri" w:cs="Times New Roman"/>
-                <w:color w:val="000000"/>
-                <w:sz w:val="22"/>
-                <w:szCs w:val="22"/>
-              </w:rPr>
-              <w:t>FIRST</w:t>
-            </w:r>
-            <w:r>
-              <w:rPr>
-                <w:rFonts w:ascii="Calibri" w:eastAsia="Times New Roman" w:hAnsi="Calibri" w:cs="Times New Roman"/>
-                <w:color w:val="000000"/>
-                <w:sz w:val="22"/>
-                <w:szCs w:val="22"/>
-              </w:rPr>
-              <w:t xml:space="preserve"> FIELD IN MESSAGE</w:t>
-            </w:r>
-            <w:r>
-              <w:rPr>
-                <w:rFonts w:ascii="Calibri" w:eastAsia="Times New Roman" w:hAnsi="Calibri" w:cs="Times New Roman"/>
-                <w:color w:val="000000"/>
-                <w:sz w:val="22"/>
-                <w:szCs w:val="22"/>
-              </w:rPr>
-              <w:t xml:space="preserve"> PAYLOAD</w:t>
-            </w:r>
-            <w:r>
-              <w:rPr>
-                <w:rFonts w:ascii="Calibri" w:eastAsia="Times New Roman" w:hAnsi="Calibri" w:cs="Times New Roman"/>
-                <w:color w:val="000000"/>
-                <w:sz w:val="22"/>
-                <w:szCs w:val="22"/>
-              </w:rPr>
-              <w:t>.</w:t>
+              <w:t>Defines message type ALWAYS FIRST FIELD IN MESSAGE PAYLOAD.</w:t>
             </w:r>
           </w:p>
         </w:tc>
@@ -1168,16 +1132,7 @@
                 <w:sz w:val="22"/>
                 <w:szCs w:val="22"/>
               </w:rPr>
-              <w:t>Order type</w:t>
-            </w:r>
-            <w:r>
-              <w:rPr>
-                <w:rFonts w:ascii="Calibri" w:eastAsia="Times New Roman" w:hAnsi="Calibri" w:cs="Times New Roman"/>
-                <w:color w:val="000000"/>
-                <w:sz w:val="22"/>
-                <w:szCs w:val="22"/>
-              </w:rPr>
-              <w:t>. LMT for limit, MKT for market.</w:t>
+              <w:t>Order type. LMT for limit, MKT for market.</w:t>
             </w:r>
           </w:p>
         </w:tc>
@@ -1627,16 +1582,7 @@
                 <w:sz w:val="22"/>
                 <w:szCs w:val="22"/>
               </w:rPr>
-              <w:t xml:space="preserve">Unique identifier for Order as assigned by the </w:t>
-            </w:r>
-            <w:r>
-              <w:rPr>
-                <w:rFonts w:ascii="Calibri" w:eastAsia="Times New Roman" w:hAnsi="Calibri" w:cs="Times New Roman"/>
-                <w:color w:val="000000"/>
-                <w:sz w:val="22"/>
-                <w:szCs w:val="22"/>
-              </w:rPr>
-              <w:t>client.</w:t>
+              <w:t>Unique identifier for Order as assigned by the client.</w:t>
             </w:r>
           </w:p>
         </w:tc>
@@ -3285,43 +3231,7 @@
                 <w:sz w:val="22"/>
                 <w:szCs w:val="22"/>
               </w:rPr>
-              <w:t xml:space="preserve">Unique identifier for </w:t>
-            </w:r>
-            <w:r>
-              <w:rPr>
-                <w:rFonts w:ascii="Calibri" w:eastAsia="Times New Roman" w:hAnsi="Calibri" w:cs="Times New Roman"/>
-                <w:color w:val="000000"/>
-                <w:sz w:val="22"/>
-                <w:szCs w:val="22"/>
-              </w:rPr>
-              <w:t>Trade</w:t>
-            </w:r>
-            <w:r>
-              <w:rPr>
-                <w:rFonts w:ascii="Calibri" w:eastAsia="Times New Roman" w:hAnsi="Calibri" w:cs="Times New Roman"/>
-                <w:color w:val="000000"/>
-                <w:sz w:val="22"/>
-                <w:szCs w:val="22"/>
-              </w:rPr>
-              <w:t xml:space="preserve"> as assigned by the </w:t>
-            </w:r>
-            <w:r>
-              <w:rPr>
-                <w:rFonts w:ascii="Calibri" w:eastAsia="Times New Roman" w:hAnsi="Calibri" w:cs="Times New Roman"/>
-                <w:color w:val="000000"/>
-                <w:sz w:val="22"/>
-                <w:szCs w:val="22"/>
-              </w:rPr>
-              <w:t>exchange</w:t>
-            </w:r>
-            <w:r>
-              <w:rPr>
-                <w:rFonts w:ascii="Calibri" w:eastAsia="Times New Roman" w:hAnsi="Calibri" w:cs="Times New Roman"/>
-                <w:color w:val="000000"/>
-                <w:sz w:val="22"/>
-                <w:szCs w:val="22"/>
-              </w:rPr>
-              <w:t>.</w:t>
+              <w:t>Unique identifier for Trade as assigned by the exchange.</w:t>
             </w:r>
           </w:p>
         </w:tc>
@@ -3850,7 +3760,6 @@
               </w:rPr>
             </w:pPr>
             <w:bookmarkStart w:id="4" w:name="RANGE!A1:D5"/>
-            <w:bookmarkStart w:id="5" w:name="_GoBack" w:colFirst="1" w:colLast="1"/>
             <w:r>
               <w:rPr>
                 <w:rFonts w:ascii="Calibri" w:eastAsia="Times New Roman" w:hAnsi="Calibri" w:cs="Times New Roman"/>
@@ -3947,130 +3856,6 @@
                 <w:szCs w:val="22"/>
               </w:rPr>
               <w:t>Description</w:t>
-            </w:r>
-          </w:p>
-        </w:tc>
-      </w:tr>
-      <w:bookmarkEnd w:id="5"/>
-      <w:tr>
-        <w:trPr>
-          <w:trHeight w:val="300"/>
-        </w:trPr>
-        <w:tc>
-          <w:tcPr>
-            <w:tcW w:w="1356" w:type="dxa"/>
-            <w:shd w:val="clear" w:color="auto" w:fill="auto"/>
-            <w:noWrap/>
-            <w:vAlign w:val="bottom"/>
-            <w:hideMark/>
-          </w:tcPr>
-          <w:p>
-            <w:pPr>
-              <w:spacing w:after="0"/>
-              <w:rPr>
-                <w:rFonts w:ascii="Calibri" w:eastAsia="Times New Roman" w:hAnsi="Calibri" w:cs="Times New Roman"/>
-                <w:color w:val="000000"/>
-                <w:sz w:val="22"/>
-                <w:szCs w:val="22"/>
-              </w:rPr>
-            </w:pPr>
-            <w:r>
-              <w:rPr>
-                <w:rFonts w:ascii="Calibri" w:eastAsia="Times New Roman" w:hAnsi="Calibri" w:cs="Times New Roman"/>
-                <w:color w:val="000000"/>
-                <w:sz w:val="22"/>
-                <w:szCs w:val="22"/>
-              </w:rPr>
-              <w:t>msgType</w:t>
-            </w:r>
-          </w:p>
-        </w:tc>
-        <w:tc>
-          <w:tcPr>
-            <w:tcW w:w="912" w:type="dxa"/>
-            <w:shd w:val="clear" w:color="auto" w:fill="auto"/>
-            <w:noWrap/>
-            <w:vAlign w:val="bottom"/>
-            <w:hideMark/>
-          </w:tcPr>
-          <w:p>
-            <w:pPr>
-              <w:spacing w:after="0"/>
-              <w:jc w:val="right"/>
-              <w:rPr>
-                <w:rFonts w:ascii="Calibri" w:eastAsia="Times New Roman" w:hAnsi="Calibri" w:cs="Times New Roman"/>
-                <w:color w:val="000000"/>
-                <w:sz w:val="22"/>
-                <w:szCs w:val="22"/>
-              </w:rPr>
-            </w:pPr>
-            <w:r>
-              <w:rPr>
-                <w:rFonts w:ascii="Calibri" w:eastAsia="Times New Roman" w:hAnsi="Calibri" w:cs="Times New Roman"/>
-                <w:color w:val="000000"/>
-                <w:sz w:val="22"/>
-                <w:szCs w:val="22"/>
-              </w:rPr>
-              <w:t>2</w:t>
-            </w:r>
-          </w:p>
-        </w:tc>
-        <w:tc>
-          <w:tcPr>
-            <w:tcW w:w="1134" w:type="dxa"/>
-            <w:shd w:val="clear" w:color="auto" w:fill="auto"/>
-            <w:noWrap/>
-            <w:vAlign w:val="bottom"/>
-            <w:hideMark/>
-          </w:tcPr>
-          <w:p>
-            <w:pPr>
-              <w:spacing w:after="0"/>
-              <w:jc w:val="right"/>
-              <w:rPr>
-                <w:rFonts w:ascii="Calibri" w:eastAsia="Times New Roman" w:hAnsi="Calibri" w:cs="Times New Roman"/>
-                <w:color w:val="000000"/>
-                <w:sz w:val="22"/>
-                <w:szCs w:val="22"/>
-              </w:rPr>
-            </w:pPr>
-          </w:p>
-        </w:tc>
-        <w:tc>
-          <w:tcPr>
-            <w:tcW w:w="5346" w:type="dxa"/>
-            <w:shd w:val="clear" w:color="auto" w:fill="auto"/>
-            <w:noWrap/>
-            <w:hideMark/>
-          </w:tcPr>
-          <w:p>
-            <w:pPr>
-              <w:spacing w:after="0"/>
-              <w:rPr>
-                <w:rFonts w:ascii="Calibri" w:eastAsia="Times New Roman" w:hAnsi="Calibri" w:cs="Times New Roman"/>
-                <w:color w:val="000000"/>
-                <w:sz w:val="22"/>
-                <w:szCs w:val="22"/>
-              </w:rPr>
-            </w:pPr>
-            <w:r>
-              <w:rPr>
-                <w:rFonts w:ascii="Calibri" w:eastAsia="Times New Roman" w:hAnsi="Calibri" w:cs="Times New Roman"/>
-                <w:color w:val="000000"/>
-                <w:sz w:val="22"/>
-                <w:szCs w:val="22"/>
-              </w:rPr>
-              <w:t xml:space="preserve">Defines message type ALWAYS FIRST FIELD IN MESSAGE </w:t>
-            </w:r>
-            <w:r>
-              <w:rPr>
-                <w:rFonts w:ascii="Calibri" w:eastAsia="Times New Roman" w:hAnsi="Calibri" w:cs="Times New Roman"/>
-                <w:color w:val="000000"/>
-                <w:sz w:val="22"/>
-                <w:szCs w:val="22"/>
-              </w:rPr>
-              <w:lastRenderedPageBreak/>
-              <w:t>PAYLOAD.</w:t>
             </w:r>
           </w:p>
         </w:tc>
@@ -4104,88 +3889,96 @@
                 <w:sz w:val="22"/>
                 <w:szCs w:val="22"/>
               </w:rPr>
+              <w:t>msgType</w:t>
+            </w:r>
+          </w:p>
+        </w:tc>
+        <w:tc>
+          <w:tcPr>
+            <w:tcW w:w="912" w:type="dxa"/>
+            <w:shd w:val="clear" w:color="auto" w:fill="auto"/>
+            <w:noWrap/>
+            <w:vAlign w:val="bottom"/>
+            <w:hideMark/>
+          </w:tcPr>
+          <w:p>
+            <w:pPr>
+              <w:spacing w:after="0"/>
+              <w:jc w:val="right"/>
+              <w:rPr>
+                <w:rFonts w:ascii="Calibri" w:eastAsia="Times New Roman" w:hAnsi="Calibri" w:cs="Times New Roman"/>
+                <w:color w:val="000000"/>
+                <w:sz w:val="22"/>
+                <w:szCs w:val="22"/>
+              </w:rPr>
+            </w:pPr>
+            <w:r>
+              <w:rPr>
+                <w:rFonts w:ascii="Calibri" w:eastAsia="Times New Roman" w:hAnsi="Calibri" w:cs="Times New Roman"/>
+                <w:color w:val="000000"/>
+                <w:sz w:val="22"/>
+                <w:szCs w:val="22"/>
+              </w:rPr>
+              <w:t>2</w:t>
+            </w:r>
+          </w:p>
+        </w:tc>
+        <w:tc>
+          <w:tcPr>
+            <w:tcW w:w="1134" w:type="dxa"/>
+            <w:shd w:val="clear" w:color="auto" w:fill="auto"/>
+            <w:noWrap/>
+            <w:vAlign w:val="bottom"/>
+            <w:hideMark/>
+          </w:tcPr>
+          <w:p>
+            <w:pPr>
+              <w:spacing w:after="0"/>
+              <w:jc w:val="right"/>
+              <w:rPr>
+                <w:rFonts w:ascii="Calibri" w:eastAsia="Times New Roman" w:hAnsi="Calibri" w:cs="Times New Roman"/>
+                <w:color w:val="000000"/>
+                <w:sz w:val="22"/>
+                <w:szCs w:val="22"/>
+              </w:rPr>
+            </w:pPr>
+          </w:p>
+        </w:tc>
+        <w:tc>
+          <w:tcPr>
+            <w:tcW w:w="5346" w:type="dxa"/>
+            <w:shd w:val="clear" w:color="auto" w:fill="auto"/>
+            <w:noWrap/>
+            <w:hideMark/>
+          </w:tcPr>
+          <w:p>
+            <w:pPr>
+              <w:spacing w:after="0"/>
+              <w:rPr>
+                <w:rFonts w:ascii="Calibri" w:eastAsia="Times New Roman" w:hAnsi="Calibri" w:cs="Times New Roman"/>
+                <w:color w:val="000000"/>
+                <w:sz w:val="22"/>
+                <w:szCs w:val="22"/>
+              </w:rPr>
+            </w:pPr>
+            <w:r>
+              <w:rPr>
+                <w:rFonts w:ascii="Calibri" w:eastAsia="Times New Roman" w:hAnsi="Calibri" w:cs="Times New Roman"/>
+                <w:color w:val="000000"/>
+                <w:sz w:val="22"/>
+                <w:szCs w:val="22"/>
+              </w:rPr>
+              <w:t xml:space="preserve">Defines message type ALWAYS FIRST FIELD IN MESSAGE </w:t>
+            </w:r>
+            <w:r>
+              <w:rPr>
+                <w:rFonts w:ascii="Calibri" w:eastAsia="Times New Roman" w:hAnsi="Calibri" w:cs="Times New Roman"/>
+                <w:color w:val="000000"/>
+                <w:sz w:val="22"/>
+                <w:szCs w:val="22"/>
+              </w:rPr>
               <w:lastRenderedPageBreak/>
-              <w:t>clientId</w:t>
-            </w:r>
-          </w:p>
-        </w:tc>
-        <w:tc>
-          <w:tcPr>
-            <w:tcW w:w="912" w:type="dxa"/>
-            <w:shd w:val="clear" w:color="auto" w:fill="auto"/>
-            <w:noWrap/>
-            <w:vAlign w:val="bottom"/>
-            <w:hideMark/>
-          </w:tcPr>
-          <w:p>
-            <w:pPr>
-              <w:spacing w:after="0"/>
-              <w:jc w:val="right"/>
-              <w:rPr>
-                <w:rFonts w:ascii="Calibri" w:eastAsia="Times New Roman" w:hAnsi="Calibri" w:cs="Times New Roman"/>
-                <w:color w:val="000000"/>
-                <w:sz w:val="22"/>
-                <w:szCs w:val="22"/>
-              </w:rPr>
-            </w:pPr>
-            <w:r>
-              <w:rPr>
-                <w:rFonts w:ascii="Calibri" w:eastAsia="Times New Roman" w:hAnsi="Calibri" w:cs="Times New Roman"/>
-                <w:color w:val="000000"/>
-                <w:sz w:val="22"/>
-                <w:szCs w:val="22"/>
-              </w:rPr>
-              <w:t>16</w:t>
-            </w:r>
-          </w:p>
-        </w:tc>
-        <w:tc>
-          <w:tcPr>
-            <w:tcW w:w="1134" w:type="dxa"/>
-            <w:shd w:val="clear" w:color="auto" w:fill="auto"/>
-            <w:noWrap/>
-            <w:vAlign w:val="bottom"/>
-            <w:hideMark/>
-          </w:tcPr>
-          <w:p>
-            <w:pPr>
-              <w:spacing w:after="0"/>
-              <w:jc w:val="right"/>
-              <w:rPr>
-                <w:rFonts w:ascii="Calibri" w:eastAsia="Times New Roman" w:hAnsi="Calibri" w:cs="Times New Roman"/>
-                <w:color w:val="000000"/>
-                <w:sz w:val="22"/>
-                <w:szCs w:val="22"/>
-              </w:rPr>
-            </w:pPr>
-          </w:p>
-        </w:tc>
-        <w:tc>
-          <w:tcPr>
-            <w:tcW w:w="5346" w:type="dxa"/>
-            <w:shd w:val="clear" w:color="auto" w:fill="auto"/>
-            <w:noWrap/>
-            <w:vAlign w:val="bottom"/>
-            <w:hideMark/>
-          </w:tcPr>
-          <w:p>
-            <w:pPr>
-              <w:spacing w:after="0"/>
-              <w:rPr>
-                <w:rFonts w:ascii="Calibri" w:eastAsia="Times New Roman" w:hAnsi="Calibri" w:cs="Times New Roman"/>
-                <w:color w:val="000000"/>
-                <w:sz w:val="22"/>
-                <w:szCs w:val="22"/>
-              </w:rPr>
-            </w:pPr>
-            <w:r>
-              <w:rPr>
-                <w:rFonts w:ascii="Calibri" w:eastAsia="Times New Roman" w:hAnsi="Calibri" w:cs="Times New Roman"/>
-                <w:color w:val="000000"/>
-                <w:sz w:val="22"/>
-                <w:szCs w:val="22"/>
-              </w:rPr>
-              <w:t>Client Id</w:t>
+              <w:t>PAYLOAD.</w:t>
             </w:r>
           </w:p>
         </w:tc>
@@ -4219,6 +4012,121 @@
                 <w:sz w:val="22"/>
                 <w:szCs w:val="22"/>
               </w:rPr>
+              <w:lastRenderedPageBreak/>
+              <w:t>clientId</w:t>
+            </w:r>
+          </w:p>
+        </w:tc>
+        <w:tc>
+          <w:tcPr>
+            <w:tcW w:w="912" w:type="dxa"/>
+            <w:shd w:val="clear" w:color="auto" w:fill="auto"/>
+            <w:noWrap/>
+            <w:vAlign w:val="bottom"/>
+            <w:hideMark/>
+          </w:tcPr>
+          <w:p>
+            <w:pPr>
+              <w:spacing w:after="0"/>
+              <w:jc w:val="right"/>
+              <w:rPr>
+                <w:rFonts w:ascii="Calibri" w:eastAsia="Times New Roman" w:hAnsi="Calibri" w:cs="Times New Roman"/>
+                <w:color w:val="000000"/>
+                <w:sz w:val="22"/>
+                <w:szCs w:val="22"/>
+              </w:rPr>
+            </w:pPr>
+            <w:r>
+              <w:rPr>
+                <w:rFonts w:ascii="Calibri" w:eastAsia="Times New Roman" w:hAnsi="Calibri" w:cs="Times New Roman"/>
+                <w:color w:val="000000"/>
+                <w:sz w:val="22"/>
+                <w:szCs w:val="22"/>
+              </w:rPr>
+              <w:t>16</w:t>
+            </w:r>
+          </w:p>
+        </w:tc>
+        <w:tc>
+          <w:tcPr>
+            <w:tcW w:w="1134" w:type="dxa"/>
+            <w:shd w:val="clear" w:color="auto" w:fill="auto"/>
+            <w:noWrap/>
+            <w:vAlign w:val="bottom"/>
+            <w:hideMark/>
+          </w:tcPr>
+          <w:p>
+            <w:pPr>
+              <w:spacing w:after="0"/>
+              <w:jc w:val="right"/>
+              <w:rPr>
+                <w:rFonts w:ascii="Calibri" w:eastAsia="Times New Roman" w:hAnsi="Calibri" w:cs="Times New Roman"/>
+                <w:color w:val="000000"/>
+                <w:sz w:val="22"/>
+                <w:szCs w:val="22"/>
+              </w:rPr>
+            </w:pPr>
+          </w:p>
+        </w:tc>
+        <w:tc>
+          <w:tcPr>
+            <w:tcW w:w="5346" w:type="dxa"/>
+            <w:shd w:val="clear" w:color="auto" w:fill="auto"/>
+            <w:noWrap/>
+            <w:vAlign w:val="bottom"/>
+            <w:hideMark/>
+          </w:tcPr>
+          <w:p>
+            <w:pPr>
+              <w:spacing w:after="0"/>
+              <w:rPr>
+                <w:rFonts w:ascii="Calibri" w:eastAsia="Times New Roman" w:hAnsi="Calibri" w:cs="Times New Roman"/>
+                <w:color w:val="000000"/>
+                <w:sz w:val="22"/>
+                <w:szCs w:val="22"/>
+              </w:rPr>
+            </w:pPr>
+            <w:r>
+              <w:rPr>
+                <w:rFonts w:ascii="Calibri" w:eastAsia="Times New Roman" w:hAnsi="Calibri" w:cs="Times New Roman"/>
+                <w:color w:val="000000"/>
+                <w:sz w:val="22"/>
+                <w:szCs w:val="22"/>
+              </w:rPr>
+              <w:t>Unique identifier for Order as assigned by the client.</w:t>
+            </w:r>
+          </w:p>
+        </w:tc>
+      </w:tr>
+      <w:tr>
+        <w:trPr>
+          <w:trHeight w:val="300"/>
+        </w:trPr>
+        <w:tc>
+          <w:tcPr>
+            <w:tcW w:w="1356" w:type="dxa"/>
+            <w:shd w:val="clear" w:color="auto" w:fill="auto"/>
+            <w:noWrap/>
+            <w:vAlign w:val="bottom"/>
+            <w:hideMark/>
+          </w:tcPr>
+          <w:p>
+            <w:pPr>
+              <w:spacing w:after="0"/>
+              <w:rPr>
+                <w:rFonts w:ascii="Calibri" w:eastAsia="Times New Roman" w:hAnsi="Calibri" w:cs="Times New Roman"/>
+                <w:color w:val="000000"/>
+                <w:sz w:val="22"/>
+                <w:szCs w:val="22"/>
+              </w:rPr>
+            </w:pPr>
+            <w:r>
+              <w:rPr>
+                <w:rFonts w:ascii="Calibri" w:eastAsia="Times New Roman" w:hAnsi="Calibri" w:cs="Times New Roman"/>
+                <w:color w:val="000000"/>
+                <w:sz w:val="22"/>
+                <w:szCs w:val="22"/>
+              </w:rPr>
               <w:t>rejectionCode</w:t>
             </w:r>
           </w:p>
@@ -4300,6 +4208,8 @@
                 <w:szCs w:val="22"/>
               </w:rPr>
             </w:pPr>
+            <w:bookmarkStart w:id="5" w:name="_GoBack"/>
+            <w:bookmarkEnd w:id="5"/>
             <w:r>
               <w:rPr>
                 <w:rFonts w:ascii="Calibri" w:eastAsia="Times New Roman" w:hAnsi="Calibri" w:cs="Times New Roman"/>
@@ -4914,16 +4824,7 @@
                 <w:sz w:val="22"/>
                 <w:szCs w:val="22"/>
               </w:rPr>
-              <w:t>Free format text string</w:t>
-            </w:r>
-            <w:r>
-              <w:rPr>
-                <w:rFonts w:ascii="Calibri" w:eastAsia="Times New Roman" w:hAnsi="Calibri" w:cs="Times New Roman"/>
-                <w:color w:val="000000"/>
-                <w:sz w:val="22"/>
-                <w:szCs w:val="22"/>
-              </w:rPr>
-              <w:t>.</w:t>
+              <w:t>Free format text string.</w:t>
             </w:r>
           </w:p>
         </w:tc>
@@ -5756,16 +5657,7 @@
                 <w:sz w:val="22"/>
                 <w:szCs w:val="22"/>
               </w:rPr>
-              <w:t>Bid n</w:t>
-            </w:r>
-            <w:r>
-              <w:rPr>
-                <w:rFonts w:ascii="Calibri" w:eastAsia="Times New Roman" w:hAnsi="Calibri" w:cs="Times New Roman"/>
-                <w:color w:val="000000"/>
-                <w:sz w:val="22"/>
-                <w:szCs w:val="22"/>
-              </w:rPr>
-              <w:t>umber of shares.</w:t>
+              <w:t>Bid number of shares.</w:t>
             </w:r>
           </w:p>
         </w:tc>
@@ -6131,16 +6023,7 @@
                 <w:sz w:val="22"/>
                 <w:szCs w:val="22"/>
               </w:rPr>
-              <w:t>Offer n</w:t>
-            </w:r>
-            <w:r>
-              <w:rPr>
-                <w:rFonts w:ascii="Calibri" w:eastAsia="Times New Roman" w:hAnsi="Calibri" w:cs="Times New Roman"/>
-                <w:color w:val="000000"/>
-                <w:sz w:val="22"/>
-                <w:szCs w:val="22"/>
-              </w:rPr>
-              <w:t>umber of shares.</w:t>
+              <w:t>Offer number of shares.</w:t>
             </w:r>
           </w:p>
         </w:tc>

</xml_diff>